<commit_message>
build revision 1162-4.13-89-g9ce93f7a, 202004261351
</commit_message>
<xml_diff>
--- a/template/office/basic_example_word.docx
+++ b/template/office/basic_example_word.docx
@@ -85,17 +85,10 @@
       </w:pPr>
       <w:r>
         <w:rPr>
-          <w:rFonts w:ascii="Malgun Gothic" w:eastAsia="Malgun Gothic" w:hAnsi="Malgun Gothic" w:hint="eastAsia"/>
-          <w:lang w:eastAsia="ko-KR"/>
-        </w:rPr>
-        <w:t>R</w:t>
-      </w:r>
-      <w:r>
-        <w:rPr>
           <w:rFonts w:ascii="Malgun Gothic" w:eastAsia="Malgun Gothic" w:hAnsi="Malgun Gothic"/>
           <w:lang w:eastAsia="ko-KR"/>
         </w:rPr>
-        <w:t>eport Template</w:t>
+        <w:t>##REPORT_NAME##</w:t>
       </w:r>
     </w:p>
     <w:p>
@@ -133,13 +126,43 @@
           <w:lang w:eastAsia="ko-KR"/>
         </w:rPr>
       </w:pPr>
+      <w:proofErr w:type="spellStart"/>
       <w:r>
         <w:rPr>
           <w:lang w:eastAsia="ko-KR"/>
         </w:rPr>
         <w:lastRenderedPageBreak/>
-        <w:t>Example section with programmable templates</w:t>
-      </w:r>
+        <w:t>Example</w:t>
+      </w:r>
+      <w:proofErr w:type="spellEnd"/>
+      <w:r>
+        <w:rPr>
+          <w:lang w:eastAsia="ko-KR"/>
+        </w:rPr>
+        <w:t xml:space="preserve"> section </w:t>
+      </w:r>
+      <w:proofErr w:type="spellStart"/>
+      <w:r>
+        <w:rPr>
+          <w:lang w:eastAsia="ko-KR"/>
+        </w:rPr>
+        <w:t>with</w:t>
+      </w:r>
+      <w:proofErr w:type="spellEnd"/>
+      <w:r>
+        <w:rPr>
+          <w:lang w:eastAsia="ko-KR"/>
+        </w:rPr>
+        <w:t xml:space="preserve"> programmable </w:t>
+      </w:r>
+      <w:proofErr w:type="spellStart"/>
+      <w:r>
+        <w:rPr>
+          <w:lang w:eastAsia="ko-KR"/>
+        </w:rPr>
+        <w:t>templates</w:t>
+      </w:r>
+      <w:proofErr w:type="spellEnd"/>
     </w:p>
     <w:p>
       <w:pPr>
@@ -285,11 +308,19 @@
           <w:lang w:eastAsia="ko-KR"/>
         </w:rPr>
       </w:pPr>
-      <w:r>
-        <w:rPr>
-          <w:lang w:eastAsia="ko-KR"/>
-        </w:rPr>
-        <w:t>Column 0</w:t>
+      <w:proofErr w:type="spellStart"/>
+      <w:r>
+        <w:rPr>
+          <w:lang w:eastAsia="ko-KR"/>
+        </w:rPr>
+        <w:t>Column</w:t>
+      </w:r>
+      <w:proofErr w:type="spellEnd"/>
+      <w:r>
+        <w:rPr>
+          <w:lang w:eastAsia="ko-KR"/>
+        </w:rPr>
+        <w:t xml:space="preserve"> 0</w:t>
       </w:r>
       <w:r>
         <w:rPr>
@@ -430,22 +461,48 @@
             <w:tcW w:w="3020" w:type="dxa"/>
           </w:tcPr>
           <w:p>
-            <w:fldSimple w:instr=" MERGEFIELD  &quot;@before-row[#list rows as row]&quot;  \* MERGEFORMAT ">
-              <w:r>
-                <w:rPr>
-                  <w:noProof/>
-                </w:rPr>
-                <w:t>«@before-row[#list rows as row]»</w:t>
-              </w:r>
-            </w:fldSimple>
-            <w:fldSimple w:instr=" MERGEFIELD  ${row.c0}  \* MERGEFORMAT ">
-              <w:r>
-                <w:rPr>
-                  <w:noProof/>
-                </w:rPr>
-                <w:t>«${row.c0}»</w:t>
-              </w:r>
-            </w:fldSimple>
+            <w:r>
+              <w:fldChar w:fldCharType="begin"/>
+            </w:r>
+            <w:r>
+              <w:instrText xml:space="preserve"> MERGEFIELD  "@before-row[#list rows as row]"  \* MERGEFORMAT </w:instrText>
+            </w:r>
+            <w:r>
+              <w:fldChar w:fldCharType="separate"/>
+            </w:r>
+            <w:r>
+              <w:rPr>
+                <w:noProof/>
+              </w:rPr>
+              <w:t>«@before-row[#list rows as row]»</w:t>
+            </w:r>
+            <w:r>
+              <w:rPr>
+                <w:noProof/>
+              </w:rPr>
+              <w:fldChar w:fldCharType="end"/>
+            </w:r>
+            <w:r>
+              <w:fldChar w:fldCharType="begin"/>
+            </w:r>
+            <w:r>
+              <w:instrText xml:space="preserve"> MERGEFIELD  ${row.c0}  \* MERGEFORMAT </w:instrText>
+            </w:r>
+            <w:r>
+              <w:fldChar w:fldCharType="separate"/>
+            </w:r>
+            <w:r>
+              <w:rPr>
+                <w:noProof/>
+              </w:rPr>
+              <w:t>«${row.c0}»</w:t>
+            </w:r>
+            <w:r>
+              <w:rPr>
+                <w:noProof/>
+              </w:rPr>
+              <w:fldChar w:fldCharType="end"/>
+            </w:r>
             <w:r>
               <w:rPr>
                 <w:noProof/>
@@ -586,27 +643,147 @@
           <w:lang w:eastAsia="ko-KR"/>
         </w:rPr>
       </w:pPr>
-      <w:r>
-        <w:rPr>
-          <w:lang w:eastAsia="ko-KR"/>
-        </w:rPr>
-        <w:t>Example section with automatic layoutting</w:t>
-      </w:r>
+      <w:proofErr w:type="spellStart"/>
+      <w:r>
+        <w:rPr>
+          <w:lang w:eastAsia="ko-KR"/>
+        </w:rPr>
+        <w:t>Example</w:t>
+      </w:r>
+      <w:proofErr w:type="spellEnd"/>
+      <w:r>
+        <w:rPr>
+          <w:lang w:eastAsia="ko-KR"/>
+        </w:rPr>
+        <w:t xml:space="preserve"> section </w:t>
+      </w:r>
+      <w:proofErr w:type="spellStart"/>
+      <w:r>
+        <w:rPr>
+          <w:lang w:eastAsia="ko-KR"/>
+        </w:rPr>
+        <w:t>with</w:t>
+      </w:r>
+      <w:proofErr w:type="spellEnd"/>
+      <w:r>
+        <w:rPr>
+          <w:lang w:eastAsia="ko-KR"/>
+        </w:rPr>
+        <w:t xml:space="preserve"> </w:t>
+      </w:r>
+      <w:proofErr w:type="spellStart"/>
+      <w:r>
+        <w:rPr>
+          <w:lang w:eastAsia="ko-KR"/>
+        </w:rPr>
+        <w:t>automatic</w:t>
+      </w:r>
+      <w:proofErr w:type="spellEnd"/>
+      <w:r>
+        <w:rPr>
+          <w:lang w:eastAsia="ko-KR"/>
+        </w:rPr>
+        <w:t xml:space="preserve"> </w:t>
+      </w:r>
+      <w:proofErr w:type="spellStart"/>
+      <w:r>
+        <w:rPr>
+          <w:lang w:eastAsia="ko-KR"/>
+        </w:rPr>
+        <w:t>layoutting</w:t>
+      </w:r>
+      <w:proofErr w:type="spellEnd"/>
     </w:p>
     <w:p>
       <w:pPr>
         <w:rPr>
+          <w:rFonts w:ascii="Arial Black" w:hAnsi="Arial Black"/>
+          <w:sz w:val="32"/>
+          <w:szCs w:val="32"/>
           <w:lang w:eastAsia="ko-KR"/>
         </w:rPr>
       </w:pPr>
       <w:r>
         <w:rPr>
+          <w:rFonts w:ascii="Arial Black" w:hAnsi="Arial Black"/>
+          <w:sz w:val="32"/>
+          <w:szCs w:val="32"/>
           <w:lang w:eastAsia="ko-KR"/>
         </w:rPr>
         <w:t>##SHEET_NAME##</w:t>
       </w:r>
-      <w:bookmarkStart w:id="5" w:name="_GoBack"/>
-      <w:bookmarkEnd w:id="5"/>
+    </w:p>
+    <w:tbl>
+      <w:tblPr>
+        <w:tblStyle w:val="GridTable4-Accent1"/>
+        <w:tblW w:w="0" w:type="auto"/>
+        <w:tblLook w:val="04A0" w:firstRow="1" w:lastRow="0" w:firstColumn="1" w:lastColumn="0" w:noHBand="0" w:noVBand="1"/>
+        <w:tblCaption w:val="SHEET0"/>
+      </w:tblPr>
+      <w:tblGrid>
+        <w:gridCol w:w="9062"/>
+      </w:tblGrid>
+      <w:tr>
+        <w:trPr>
+          <w:cnfStyle w:val="100000000000" w:firstRow="1" w:lastRow="0" w:firstColumn="0" w:lastColumn="0" w:oddVBand="0" w:evenVBand="0" w:oddHBand="0" w:evenHBand="0" w:firstRowFirstColumn="0" w:firstRowLastColumn="0" w:lastRowFirstColumn="0" w:lastRowLastColumn="0"/>
+        </w:trPr>
+        <w:tc>
+          <w:tcPr>
+            <w:cnfStyle w:val="001000000000" w:firstRow="0" w:lastRow="0" w:firstColumn="1" w:lastColumn="0" w:oddVBand="0" w:evenVBand="0" w:oddHBand="0" w:evenHBand="0" w:firstRowFirstColumn="0" w:firstRowLastColumn="0" w:lastRowFirstColumn="0" w:lastRowLastColumn="0"/>
+            <w:tcW w:w="9062" w:type="dxa"/>
+          </w:tcPr>
+          <w:p>
+            <w:pPr>
+              <w:rPr>
+                <w:lang w:eastAsia="ko-KR"/>
+              </w:rPr>
+            </w:pPr>
+            <w:r>
+              <w:rPr>
+                <w:lang w:eastAsia="ko-KR"/>
+              </w:rPr>
+              <w:t>##SHEET</w:t>
+            </w:r>
+            <w:r>
+              <w:rPr>
+                <w:lang w:eastAsia="ko-KR"/>
+              </w:rPr>
+              <w:t>_0##</w:t>
+            </w:r>
+          </w:p>
+        </w:tc>
+      </w:tr>
+      <w:tr>
+        <w:trPr>
+          <w:cnfStyle w:val="000000100000" w:firstRow="0" w:lastRow="0" w:firstColumn="0" w:lastColumn="0" w:oddVBand="0" w:evenVBand="0" w:oddHBand="1" w:evenHBand="0" w:firstRowFirstColumn="0" w:firstRowLastColumn="0" w:lastRowFirstColumn="0" w:lastRowLastColumn="0"/>
+        </w:trPr>
+        <w:tc>
+          <w:tcPr>
+            <w:cnfStyle w:val="001000000000" w:firstRow="0" w:lastRow="0" w:firstColumn="1" w:lastColumn="0" w:oddVBand="0" w:evenVBand="0" w:oddHBand="0" w:evenHBand="0" w:firstRowFirstColumn="0" w:firstRowLastColumn="0" w:lastRowFirstColumn="0" w:lastRowLastColumn="0"/>
+            <w:tcW w:w="9062" w:type="dxa"/>
+          </w:tcPr>
+          <w:p>
+            <w:pPr>
+              <w:rPr>
+                <w:lang w:eastAsia="ko-KR"/>
+              </w:rPr>
+            </w:pPr>
+            <w:r>
+              <w:rPr>
+                <w:lang w:eastAsia="ko-KR"/>
+              </w:rPr>
+              <w:t>##DATA_0##</w:t>
+            </w:r>
+          </w:p>
+        </w:tc>
+      </w:tr>
+    </w:tbl>
+    <w:p>
+      <w:pPr>
+        <w:rPr>
+          <w:lang w:eastAsia="ko-KR"/>
+        </w:rPr>
+      </w:pPr>
     </w:p>
     <w:p>
       <w:pPr>
@@ -614,23 +791,19 @@
           <w:lang w:eastAsia="ko-KR"/>
         </w:rPr>
       </w:pPr>
-      <w:r>
-        <w:rPr>
-          <w:lang w:eastAsia="ko-KR"/>
-        </w:rPr>
-        <w:t>##</w:t>
-      </w:r>
-      <w:r>
-        <w:rPr>
-          <w:lang w:eastAsia="ko-KR"/>
-        </w:rPr>
-        <w:t>SHEET_TABLE</w:t>
-      </w:r>
-      <w:r>
-        <w:rPr>
-          <w:lang w:eastAsia="ko-KR"/>
-        </w:rPr>
-        <w:t>##</w:t>
+      <w:proofErr w:type="spellStart"/>
+      <w:r>
+        <w:rPr>
+          <w:lang w:eastAsia="ko-KR"/>
+        </w:rPr>
+        <w:t>Simplified</w:t>
+      </w:r>
+      <w:proofErr w:type="spellEnd"/>
+      <w:r>
+        <w:rPr>
+          <w:lang w:eastAsia="ko-KR"/>
+        </w:rPr>
+        <w:t xml:space="preserve"> output</w:t>
       </w:r>
     </w:p>
     <w:p>
@@ -639,6 +812,113 @@
           <w:lang w:eastAsia="ko-KR"/>
         </w:rPr>
       </w:pPr>
+      <w:r>
+        <w:rPr>
+          <w:lang w:eastAsia="ko-KR"/>
+        </w:rPr>
+        <w:t>##SHEET_</w:t>
+      </w:r>
+      <w:r>
+        <w:rPr>
+          <w:lang w:eastAsia="ko-KR"/>
+        </w:rPr>
+        <w:t>TABLE</w:t>
+      </w:r>
+      <w:r>
+        <w:rPr>
+          <w:lang w:eastAsia="ko-KR"/>
+        </w:rPr>
+        <w:t>##</w:t>
+      </w:r>
+    </w:p>
+    <w:p>
+      <w:pPr>
+        <w:rPr>
+          <w:lang w:eastAsia="ko-KR"/>
+        </w:rPr>
+      </w:pPr>
+    </w:p>
+    <w:p>
+      <w:pPr>
+        <w:rPr>
+          <w:lang w:eastAsia="ko-KR"/>
+        </w:rPr>
+      </w:pPr>
+      <w:r>
+        <w:rPr>
+          <w:lang w:eastAsia="ko-KR"/>
+        </w:rPr>
+        <w:t>##CHART_</w:t>
+      </w:r>
+      <w:proofErr w:type="gramStart"/>
+      <w:r>
+        <w:rPr>
+          <w:lang w:eastAsia="ko-KR"/>
+        </w:rPr>
+        <w:t>0</w:t>
+      </w:r>
+      <w:r>
+        <w:rPr>
+          <w:lang w:eastAsia="ko-KR"/>
+        </w:rPr>
+        <w:t>,width</w:t>
+      </w:r>
+      <w:proofErr w:type="gramEnd"/>
+      <w:r>
+        <w:rPr>
+          <w:lang w:eastAsia="ko-KR"/>
+        </w:rPr>
+        <w:t>=320,height=200</w:t>
+      </w:r>
+      <w:r>
+        <w:rPr>
+          <w:lang w:eastAsia="ko-KR"/>
+        </w:rPr>
+        <w:t>##</w:t>
+      </w:r>
+    </w:p>
+    <w:p>
+      <w:pPr>
+        <w:rPr>
+          <w:lang w:eastAsia="ko-KR"/>
+        </w:rPr>
+      </w:pPr>
+      <w:r>
+        <w:rPr>
+          <w:lang w:eastAsia="ko-KR"/>
+        </w:rPr>
+        <w:t xml:space="preserve">* Report </w:t>
+      </w:r>
+      <w:proofErr w:type="spellStart"/>
+      <w:r>
+        <w:rPr>
+          <w:lang w:eastAsia="ko-KR"/>
+        </w:rPr>
+        <w:t>template</w:t>
+      </w:r>
+      <w:proofErr w:type="spellEnd"/>
+      <w:r>
+        <w:rPr>
+          <w:lang w:eastAsia="ko-KR"/>
+        </w:rPr>
+        <w:t xml:space="preserve"> </w:t>
+      </w:r>
+      <w:proofErr w:type="spellStart"/>
+      <w:r>
+        <w:rPr>
+          <w:lang w:eastAsia="ko-KR"/>
+        </w:rPr>
+        <w:t>finished</w:t>
+      </w:r>
+      <w:proofErr w:type="spellEnd"/>
+      <w:r>
+        <w:rPr>
+          <w:lang w:eastAsia="ko-KR"/>
+        </w:rPr>
+        <w:t xml:space="preserve"> *</w:t>
+      </w:r>
+      <w:bookmarkStart w:id="5" w:name="_GoBack"/>
+      <w:bookmarkEnd w:id="5"/>
     </w:p>
     <w:sectPr>
       <w:pgSz w:w="11906" w:h="16838"/>
@@ -1179,6 +1459,232 @@
       <w:lang w:val="en-US"/>
     </w:rPr>
   </w:style>
+  <w:style w:type="table" w:styleId="GridTable7Colorful-Accent5">
+    <w:name w:val="Grid Table 7 Colorful Accent 5"/>
+    <w:basedOn w:val="TableNormal"/>
+    <w:uiPriority w:val="52"/>
+    <w:rsid w:val="00F06FDA"/>
+    <w:pPr>
+      <w:spacing w:after="0" w:line="240" w:lineRule="auto"/>
+    </w:pPr>
+    <w:rPr>
+      <w:color w:val="31849B" w:themeColor="accent5" w:themeShade="BF"/>
+    </w:rPr>
+    <w:tblPr>
+      <w:tblStyleRowBandSize w:val="1"/>
+      <w:tblStyleColBandSize w:val="1"/>
+      <w:tblBorders>
+        <w:top w:val="single" w:sz="4" w:space="0" w:color="92CDDC" w:themeColor="accent5" w:themeTint="99"/>
+        <w:left w:val="single" w:sz="4" w:space="0" w:color="92CDDC" w:themeColor="accent5" w:themeTint="99"/>
+        <w:bottom w:val="single" w:sz="4" w:space="0" w:color="92CDDC" w:themeColor="accent5" w:themeTint="99"/>
+        <w:right w:val="single" w:sz="4" w:space="0" w:color="92CDDC" w:themeColor="accent5" w:themeTint="99"/>
+        <w:insideH w:val="single" w:sz="4" w:space="0" w:color="92CDDC" w:themeColor="accent5" w:themeTint="99"/>
+        <w:insideV w:val="single" w:sz="4" w:space="0" w:color="92CDDC" w:themeColor="accent5" w:themeTint="99"/>
+      </w:tblBorders>
+    </w:tblPr>
+    <w:tblStylePr w:type="firstRow">
+      <w:rPr>
+        <w:b/>
+        <w:bCs/>
+      </w:rPr>
+      <w:tblPr/>
+      <w:tcPr>
+        <w:tcBorders>
+          <w:top w:val="nil"/>
+          <w:left w:val="nil"/>
+          <w:right w:val="nil"/>
+          <w:insideH w:val="nil"/>
+          <w:insideV w:val="nil"/>
+        </w:tcBorders>
+        <w:shd w:val="clear" w:color="auto" w:fill="FFFFFF" w:themeFill="background1"/>
+      </w:tcPr>
+    </w:tblStylePr>
+    <w:tblStylePr w:type="lastRow">
+      <w:rPr>
+        <w:b/>
+        <w:bCs/>
+      </w:rPr>
+      <w:tblPr/>
+      <w:tcPr>
+        <w:tcBorders>
+          <w:left w:val="nil"/>
+          <w:bottom w:val="nil"/>
+          <w:right w:val="nil"/>
+          <w:insideH w:val="nil"/>
+          <w:insideV w:val="nil"/>
+        </w:tcBorders>
+        <w:shd w:val="clear" w:color="auto" w:fill="FFFFFF" w:themeFill="background1"/>
+      </w:tcPr>
+    </w:tblStylePr>
+    <w:tblStylePr w:type="firstCol">
+      <w:pPr>
+        <w:jc w:val="right"/>
+      </w:pPr>
+      <w:rPr>
+        <w:i/>
+        <w:iCs/>
+      </w:rPr>
+      <w:tblPr/>
+      <w:tcPr>
+        <w:tcBorders>
+          <w:top w:val="nil"/>
+          <w:left w:val="nil"/>
+          <w:bottom w:val="nil"/>
+          <w:insideH w:val="nil"/>
+          <w:insideV w:val="nil"/>
+        </w:tcBorders>
+        <w:shd w:val="clear" w:color="auto" w:fill="FFFFFF" w:themeFill="background1"/>
+      </w:tcPr>
+    </w:tblStylePr>
+    <w:tblStylePr w:type="lastCol">
+      <w:rPr>
+        <w:i/>
+        <w:iCs/>
+      </w:rPr>
+      <w:tblPr/>
+      <w:tcPr>
+        <w:tcBorders>
+          <w:top w:val="nil"/>
+          <w:bottom w:val="nil"/>
+          <w:right w:val="nil"/>
+          <w:insideH w:val="nil"/>
+          <w:insideV w:val="nil"/>
+        </w:tcBorders>
+        <w:shd w:val="clear" w:color="auto" w:fill="FFFFFF" w:themeFill="background1"/>
+      </w:tcPr>
+    </w:tblStylePr>
+    <w:tblStylePr w:type="band1Vert">
+      <w:tblPr/>
+      <w:tcPr>
+        <w:shd w:val="clear" w:color="auto" w:fill="DAEEF3" w:themeFill="accent5" w:themeFillTint="33"/>
+      </w:tcPr>
+    </w:tblStylePr>
+    <w:tblStylePr w:type="band1Horz">
+      <w:tblPr/>
+      <w:tcPr>
+        <w:shd w:val="clear" w:color="auto" w:fill="DAEEF3" w:themeFill="accent5" w:themeFillTint="33"/>
+      </w:tcPr>
+    </w:tblStylePr>
+    <w:tblStylePr w:type="neCell">
+      <w:tblPr/>
+      <w:tcPr>
+        <w:tcBorders>
+          <w:bottom w:val="single" w:sz="4" w:space="0" w:color="92CDDC" w:themeColor="accent5" w:themeTint="99"/>
+        </w:tcBorders>
+      </w:tcPr>
+    </w:tblStylePr>
+    <w:tblStylePr w:type="nwCell">
+      <w:tblPr/>
+      <w:tcPr>
+        <w:tcBorders>
+          <w:bottom w:val="single" w:sz="4" w:space="0" w:color="92CDDC" w:themeColor="accent5" w:themeTint="99"/>
+        </w:tcBorders>
+      </w:tcPr>
+    </w:tblStylePr>
+    <w:tblStylePr w:type="seCell">
+      <w:tblPr/>
+      <w:tcPr>
+        <w:tcBorders>
+          <w:top w:val="single" w:sz="4" w:space="0" w:color="92CDDC" w:themeColor="accent5" w:themeTint="99"/>
+        </w:tcBorders>
+      </w:tcPr>
+    </w:tblStylePr>
+    <w:tblStylePr w:type="swCell">
+      <w:tblPr/>
+      <w:tcPr>
+        <w:tcBorders>
+          <w:top w:val="single" w:sz="4" w:space="0" w:color="92CDDC" w:themeColor="accent5" w:themeTint="99"/>
+        </w:tcBorders>
+      </w:tcPr>
+    </w:tblStylePr>
+  </w:style>
+  <w:style w:type="table" w:styleId="GridTable4-Accent1">
+    <w:name w:val="Grid Table 4 Accent 1"/>
+    <w:basedOn w:val="TableNormal"/>
+    <w:uiPriority w:val="49"/>
+    <w:rsid w:val="00E37D87"/>
+    <w:pPr>
+      <w:spacing w:after="0" w:line="240" w:lineRule="auto"/>
+    </w:pPr>
+    <w:tblPr>
+      <w:tblStyleRowBandSize w:val="1"/>
+      <w:tblStyleColBandSize w:val="1"/>
+      <w:tblBorders>
+        <w:top w:val="single" w:sz="4" w:space="0" w:color="95B3D7" w:themeColor="accent1" w:themeTint="99"/>
+        <w:left w:val="single" w:sz="4" w:space="0" w:color="95B3D7" w:themeColor="accent1" w:themeTint="99"/>
+        <w:bottom w:val="single" w:sz="4" w:space="0" w:color="95B3D7" w:themeColor="accent1" w:themeTint="99"/>
+        <w:right w:val="single" w:sz="4" w:space="0" w:color="95B3D7" w:themeColor="accent1" w:themeTint="99"/>
+        <w:insideH w:val="single" w:sz="4" w:space="0" w:color="95B3D7" w:themeColor="accent1" w:themeTint="99"/>
+        <w:insideV w:val="single" w:sz="4" w:space="0" w:color="95B3D7" w:themeColor="accent1" w:themeTint="99"/>
+      </w:tblBorders>
+    </w:tblPr>
+    <w:tblStylePr w:type="firstRow">
+      <w:rPr>
+        <w:b/>
+        <w:bCs/>
+        <w:color w:val="FFFFFF" w:themeColor="background1"/>
+      </w:rPr>
+      <w:tblPr/>
+      <w:tcPr>
+        <w:tcBorders>
+          <w:top w:val="single" w:sz="4" w:space="0" w:color="4F81BD" w:themeColor="accent1"/>
+          <w:left w:val="single" w:sz="4" w:space="0" w:color="4F81BD" w:themeColor="accent1"/>
+          <w:bottom w:val="single" w:sz="4" w:space="0" w:color="4F81BD" w:themeColor="accent1"/>
+          <w:right w:val="single" w:sz="4" w:space="0" w:color="4F81BD" w:themeColor="accent1"/>
+          <w:insideH w:val="nil"/>
+          <w:insideV w:val="nil"/>
+        </w:tcBorders>
+        <w:shd w:val="clear" w:color="auto" w:fill="4F81BD" w:themeFill="accent1"/>
+      </w:tcPr>
+    </w:tblStylePr>
+    <w:tblStylePr w:type="lastRow">
+      <w:rPr>
+        <w:b/>
+        <w:bCs/>
+      </w:rPr>
+      <w:tblPr/>
+      <w:tcPr>
+        <w:tcBorders>
+          <w:top w:val="double" w:sz="4" w:space="0" w:color="4F81BD" w:themeColor="accent1"/>
+        </w:tcBorders>
+      </w:tcPr>
+    </w:tblStylePr>
+    <w:tblStylePr w:type="firstCol">
+      <w:rPr>
+        <w:b/>
+        <w:bCs/>
+      </w:rPr>
+    </w:tblStylePr>
+    <w:tblStylePr w:type="lastCol">
+      <w:rPr>
+        <w:b/>
+        <w:bCs/>
+      </w:rPr>
+    </w:tblStylePr>
+    <w:tblStylePr w:type="band1Vert">
+      <w:tblPr/>
+      <w:tcPr>
+        <w:shd w:val="clear" w:color="auto" w:fill="DBE5F1" w:themeFill="accent1" w:themeFillTint="33"/>
+      </w:tcPr>
+    </w:tblStylePr>
+    <w:tblStylePr w:type="band1Horz">
+      <w:tblPr/>
+      <w:tcPr>
+        <w:shd w:val="clear" w:color="auto" w:fill="DBE5F1" w:themeFill="accent1" w:themeFillTint="33"/>
+      </w:tcPr>
+    </w:tblStylePr>
+  </w:style>
+  <w:style w:type="paragraph" w:styleId="ListParagraph">
+    <w:name w:val="List Paragraph"/>
+    <w:basedOn w:val="Normal"/>
+    <w:uiPriority w:val="34"/>
+    <w:qFormat/>
+    <w:rsid w:val="00536054"/>
+    <w:pPr>
+      <w:ind w:left="720"/>
+      <w:contextualSpacing/>
+    </w:pPr>
+  </w:style>
 </w:styles>
 </file>
 

</xml_diff>